<commit_message>
Changes requested by Kevin
</commit_message>
<xml_diff>
--- a/Documents/Assign#4/Assignment#4.docx
+++ b/Documents/Assign#4/Assignment#4.docx
@@ -481,10 +481,10 @@
           <w:noProof/>
         </w:rPr>
         <w:drawing>
-          <wp:inline distT="0" distB="0" distL="0" distR="0" wp14:anchorId="0C6C14F6" wp14:editId="514A9BD4">
+          <wp:inline distT="0" distB="0" distL="0" distR="0" wp14:anchorId="7E537B13" wp14:editId="5FB3ED84">
             <wp:extent cx="4787900" cy="4584700"/>
             <wp:effectExtent l="0" t="0" r="12700" b="12700"/>
-            <wp:docPr id="14" name="Picture 14"/>
+            <wp:docPr id="1" name="Picture 1"/>
             <wp:cNvGraphicFramePr>
               <a:graphicFrameLocks xmlns:a="http://schemas.openxmlformats.org/drawingml/2006/main" noChangeAspect="1"/>
             </wp:cNvGraphicFramePr>
@@ -522,8 +522,6 @@
           </wp:inline>
         </w:drawing>
       </w:r>
-      <w:bookmarkStart w:id="0" w:name="_GoBack"/>
-      <w:bookmarkEnd w:id="0"/>
     </w:p>
     <w:p>
       <w:pPr>
@@ -535,14 +533,27 @@
       <w:r>
         <w:t xml:space="preserve">Figure </w:t>
       </w:r>
-      <w:fldSimple w:instr=" SEQ Figure \* ARABIC ">
-        <w:r>
-          <w:rPr>
-            <w:noProof/>
-          </w:rPr>
-          <w:t>1</w:t>
-        </w:r>
-      </w:fldSimple>
+      <w:r>
+        <w:fldChar w:fldCharType="begin"/>
+      </w:r>
+      <w:r>
+        <w:instrText xml:space="preserve"> SEQ Figure \* ARABIC </w:instrText>
+      </w:r>
+      <w:r>
+        <w:fldChar w:fldCharType="separate"/>
+      </w:r>
+      <w:r>
+        <w:rPr>
+          <w:noProof/>
+        </w:rPr>
+        <w:t>1</w:t>
+      </w:r>
+      <w:r>
+        <w:rPr>
+          <w:noProof/>
+        </w:rPr>
+        <w:fldChar w:fldCharType="end"/>
+      </w:r>
       <w:r>
         <w:t>: High level Subsystem Decomposition</w:t>
       </w:r>
@@ -730,14 +741,27 @@
       <w:r>
         <w:t xml:space="preserve">Figure </w:t>
       </w:r>
-      <w:fldSimple w:instr=" SEQ Figure \* ARABIC ">
-        <w:r>
-          <w:rPr>
-            <w:noProof/>
-          </w:rPr>
-          <w:t>2</w:t>
-        </w:r>
-      </w:fldSimple>
+      <w:r>
+        <w:fldChar w:fldCharType="begin"/>
+      </w:r>
+      <w:r>
+        <w:instrText xml:space="preserve"> SEQ Figure \* ARABIC </w:instrText>
+      </w:r>
+      <w:r>
+        <w:fldChar w:fldCharType="separate"/>
+      </w:r>
+      <w:r>
+        <w:rPr>
+          <w:noProof/>
+        </w:rPr>
+        <w:t>2</w:t>
+      </w:r>
+      <w:r>
+        <w:rPr>
+          <w:noProof/>
+        </w:rPr>
+        <w:fldChar w:fldCharType="end"/>
+      </w:r>
       <w:r>
         <w:t>: User Interface subsystem</w:t>
       </w:r>
@@ -891,14 +915,27 @@
       <w:r>
         <w:t xml:space="preserve">Figure </w:t>
       </w:r>
-      <w:fldSimple w:instr=" SEQ Figure \* ARABIC ">
-        <w:r>
-          <w:rPr>
-            <w:noProof/>
-          </w:rPr>
-          <w:t>3</w:t>
-        </w:r>
-      </w:fldSimple>
+      <w:r>
+        <w:fldChar w:fldCharType="begin"/>
+      </w:r>
+      <w:r>
+        <w:instrText xml:space="preserve"> SEQ Figure \* ARABIC </w:instrText>
+      </w:r>
+      <w:r>
+        <w:fldChar w:fldCharType="separate"/>
+      </w:r>
+      <w:r>
+        <w:rPr>
+          <w:noProof/>
+        </w:rPr>
+        <w:t>3</w:t>
+      </w:r>
+      <w:r>
+        <w:rPr>
+          <w:noProof/>
+        </w:rPr>
+        <w:fldChar w:fldCharType="end"/>
+      </w:r>
       <w:r>
         <w:t>: Security Management subsystem</w:t>
       </w:r>
@@ -964,14 +1001,27 @@
       <w:r>
         <w:t xml:space="preserve">Figure </w:t>
       </w:r>
-      <w:fldSimple w:instr=" SEQ Figure \* ARABIC ">
-        <w:r>
-          <w:rPr>
-            <w:noProof/>
-          </w:rPr>
-          <w:t>4</w:t>
-        </w:r>
-      </w:fldSimple>
+      <w:r>
+        <w:fldChar w:fldCharType="begin"/>
+      </w:r>
+      <w:r>
+        <w:instrText xml:space="preserve"> SEQ Figure \* ARABIC </w:instrText>
+      </w:r>
+      <w:r>
+        <w:fldChar w:fldCharType="separate"/>
+      </w:r>
+      <w:r>
+        <w:rPr>
+          <w:noProof/>
+        </w:rPr>
+        <w:t>4</w:t>
+      </w:r>
+      <w:r>
+        <w:rPr>
+          <w:noProof/>
+        </w:rPr>
+        <w:fldChar w:fldCharType="end"/>
+      </w:r>
       <w:r>
         <w:t>: Database Management subsystem</w:t>
       </w:r>
@@ -987,10 +1037,10 @@
           <w:noProof/>
         </w:rPr>
         <w:drawing>
-          <wp:inline distT="0" distB="0" distL="0" distR="0" wp14:anchorId="7BA89AD4" wp14:editId="18337F4D">
-            <wp:extent cx="4851400" cy="2882900"/>
+          <wp:inline distT="0" distB="0" distL="0" distR="0" wp14:anchorId="6960E1E9" wp14:editId="375D0596">
+            <wp:extent cx="4851400" cy="2755900"/>
             <wp:effectExtent l="0" t="0" r="0" b="12700"/>
-            <wp:docPr id="2" name="Picture 2"/>
+            <wp:docPr id="4" name="Picture 4"/>
             <wp:cNvGraphicFramePr>
               <a:graphicFrameLocks xmlns:a="http://schemas.openxmlformats.org/drawingml/2006/main" noChangeAspect="1"/>
             </wp:cNvGraphicFramePr>
@@ -1016,7 +1066,7 @@
                   <pic:spPr>
                     <a:xfrm>
                       <a:off x="0" y="0"/>
-                      <a:ext cx="4851400" cy="2882900"/>
+                      <a:ext cx="4851400" cy="2755900"/>
                     </a:xfrm>
                     <a:prstGeom prst="rect">
                       <a:avLst/>
@@ -1028,6 +1078,8 @@
           </wp:inline>
         </w:drawing>
       </w:r>
+      <w:bookmarkStart w:id="0" w:name="_GoBack"/>
+      <w:bookmarkEnd w:id="0"/>
     </w:p>
     <w:p>
       <w:pPr>
@@ -1036,14 +1088,27 @@
       <w:r>
         <w:t xml:space="preserve">Figure </w:t>
       </w:r>
-      <w:fldSimple w:instr=" SEQ Figure \* ARABIC ">
-        <w:r>
-          <w:rPr>
-            <w:noProof/>
-          </w:rPr>
-          <w:t>5</w:t>
-        </w:r>
-      </w:fldSimple>
+      <w:r>
+        <w:fldChar w:fldCharType="begin"/>
+      </w:r>
+      <w:r>
+        <w:instrText xml:space="preserve"> SEQ Figure \* ARABIC </w:instrText>
+      </w:r>
+      <w:r>
+        <w:fldChar w:fldCharType="separate"/>
+      </w:r>
+      <w:r>
+        <w:rPr>
+          <w:noProof/>
+        </w:rPr>
+        <w:t>5</w:t>
+      </w:r>
+      <w:r>
+        <w:rPr>
+          <w:noProof/>
+        </w:rPr>
+        <w:fldChar w:fldCharType="end"/>
+      </w:r>
       <w:r>
         <w:t>: Social Media subsystem</w:t>
       </w:r>
@@ -1059,10 +1124,10 @@
           <w:noProof/>
         </w:rPr>
         <w:drawing>
-          <wp:inline distT="0" distB="0" distL="0" distR="0" wp14:anchorId="02F4877F" wp14:editId="79FEBB5F">
-            <wp:extent cx="4152900" cy="2882900"/>
+          <wp:inline distT="0" distB="0" distL="0" distR="0" wp14:anchorId="57CC8772" wp14:editId="0F71F8A0">
+            <wp:extent cx="4152900" cy="1866900"/>
             <wp:effectExtent l="0" t="0" r="12700" b="12700"/>
-            <wp:docPr id="10" name="Picture 10"/>
+            <wp:docPr id="3" name="Picture 3"/>
             <wp:cNvGraphicFramePr>
               <a:graphicFrameLocks xmlns:a="http://schemas.openxmlformats.org/drawingml/2006/main" noChangeAspect="1"/>
             </wp:cNvGraphicFramePr>
@@ -1088,7 +1153,7 @@
                   <pic:spPr>
                     <a:xfrm>
                       <a:off x="0" y="0"/>
-                      <a:ext cx="4152900" cy="2882900"/>
+                      <a:ext cx="4152900" cy="1866900"/>
                     </a:xfrm>
                     <a:prstGeom prst="rect">
                       <a:avLst/>
@@ -1108,14 +1173,27 @@
       <w:r>
         <w:t xml:space="preserve">Figure </w:t>
       </w:r>
-      <w:fldSimple w:instr=" SEQ Figure \* ARABIC ">
-        <w:r>
-          <w:rPr>
-            <w:noProof/>
-          </w:rPr>
-          <w:t>6</w:t>
-        </w:r>
-      </w:fldSimple>
+      <w:r>
+        <w:fldChar w:fldCharType="begin"/>
+      </w:r>
+      <w:r>
+        <w:instrText xml:space="preserve"> SEQ Figure \* ARABIC </w:instrText>
+      </w:r>
+      <w:r>
+        <w:fldChar w:fldCharType="separate"/>
+      </w:r>
+      <w:r>
+        <w:rPr>
+          <w:noProof/>
+        </w:rPr>
+        <w:t>6</w:t>
+      </w:r>
+      <w:r>
+        <w:rPr>
+          <w:noProof/>
+        </w:rPr>
+        <w:fldChar w:fldCharType="end"/>
+      </w:r>
       <w:r>
         <w:t>: Food Log subsystem</w:t>
       </w:r>
@@ -1179,14 +1257,27 @@
       <w:r>
         <w:t xml:space="preserve">Figure </w:t>
       </w:r>
-      <w:fldSimple w:instr=" SEQ Figure \* ARABIC ">
-        <w:r>
-          <w:rPr>
-            <w:noProof/>
-          </w:rPr>
-          <w:t>7</w:t>
-        </w:r>
-      </w:fldSimple>
+      <w:r>
+        <w:fldChar w:fldCharType="begin"/>
+      </w:r>
+      <w:r>
+        <w:instrText xml:space="preserve"> SEQ Figure \* ARABIC </w:instrText>
+      </w:r>
+      <w:r>
+        <w:fldChar w:fldCharType="separate"/>
+      </w:r>
+      <w:r>
+        <w:rPr>
+          <w:noProof/>
+        </w:rPr>
+        <w:t>7</w:t>
+      </w:r>
+      <w:r>
+        <w:rPr>
+          <w:noProof/>
+        </w:rPr>
+        <w:fldChar w:fldCharType="end"/>
+      </w:r>
       <w:r>
         <w:t>: Login Management subsystem</w:t>
       </w:r>

</xml_diff>